<commit_message>
Update work-env/github-automatic-pull-push-on-changes.md. Update work-env/outdocxwithpandoc.docx. Remove work-env/~$stom-reference.docx. Remove work-env/~$tdocxwithpandoc.docx.
</commit_message>
<xml_diff>
--- a/work-env/outdocxwithpandoc.docx
+++ b/work-env/outdocxwithpandoc.docx
@@ -211,14 +211,14 @@
     </w:p>
     <w:p>
       <w:pPr>
-        <w:pStyle w:val="a0"/>
+        <w:pStyle w:val="CaptionedFigure"/>
       </w:pPr>
       <w:r>
         <w:drawing>
           <wp:inline>
             <wp:extent cx="4552950" cy="4476750"/>
             <wp:effectExtent b="0" l="0" r="0" t="0"/>
-            <wp:docPr descr="" title="" id="1" name="Picture"/>
+            <wp:docPr descr="somealtertext" title="" id="1" name="Picture"/>
             <a:graphic>
               <a:graphicData uri="http://schemas.openxmlformats.org/drawingml/2006/picture">
                 <pic:pic>
@@ -254,6 +254,14 @@
             </a:graphic>
           </wp:inline>
         </w:drawing>
+      </w:r>
+    </w:p>
+    <w:p>
+      <w:pPr>
+        <w:pStyle w:val="ImageCaption"/>
+      </w:pPr>
+      <w:r>
+        <w:t xml:space="preserve">somealtertext</w:t>
       </w:r>
     </w:p>
     <w:p>
@@ -1853,10 +1861,10 @@
     <w:uiPriority w:val="9"/>
     <w:unhideWhenUsed/>
     <w:qFormat/>
-    <w:rsid w:val="008417A4"/>
+    <w:rsid w:val="00362ACF"/>
     <w:pPr>
       <w:pBdr>
-        <w:left w:val="single" w:sz="12" w:space="1" w:color="000000" w:themeColor="text1"/>
+        <w:left w:val="single" w:sz="12" w:space="6" w:color="000000" w:themeColor="text1"/>
       </w:pBdr>
       <w:spacing w:before="160" w:after="160"/>
       <w:ind w:left="720"/>
@@ -1864,8 +1872,9 @@
       <w:jc w:val="left"/>
     </w:pPr>
     <w:rPr>
-      <w:rFonts w:ascii="HelveticaNeueCyr" w:eastAsiaTheme="majorEastAsia" w:hAnsi="HelveticaNeueCyr" w:cstheme="majorBidi"/>
+      <w:rFonts w:eastAsiaTheme="majorEastAsia" w:cstheme="majorBidi"/>
       <w:bCs/>
+      <w:i/>
       <w:color w:val="000000" w:themeColor="text1"/>
       <w:szCs w:val="20"/>
     </w:rPr>

</xml_diff>